<commit_message>
Election night NYT updates
Updated scripts and figures related to the election night results data from the New York times. Additionally, the data from the master folder and results have been archived and nested in a less cluttered manner.
</commit_message>
<xml_diff>
--- a/Election 2020 summary.docx
+++ b/Election 2020 summary.docx
@@ -65,10 +65,18 @@
         <w:t>1.</w:t>
       </w:r>
       <w:r>
-        <w:t xml:space="preserve">4 percentage point shift towards Biden relative to Clinton’s vote share in 2016. Small metro areas, </w:t>
-      </w:r>
-      <w:r>
-        <w:t xml:space="preserve"> those within metro regions with fewer than </w:t>
+        <w:t xml:space="preserve">4 percentage point shift towards Biden relative to Clinton’s vote share in 2016. Small metro </w:t>
+      </w:r>
+      <w:proofErr w:type="gramStart"/>
+      <w:r>
+        <w:t xml:space="preserve">areas, </w:t>
+      </w:r>
+      <w:r>
+        <w:t xml:space="preserve"> those</w:t>
+      </w:r>
+      <w:proofErr w:type="gramEnd"/>
+      <w:r>
+        <w:t xml:space="preserve"> within metro regions with fewer than </w:t>
       </w:r>
       <w:r>
         <w:t>250,000 people</w:t>
@@ -81,11 +89,24 @@
       </w:r>
     </w:p>
     <w:p>
-      <w:r>
-        <w:t xml:space="preserve">Also important to note is that Trump did make gains in large metro areas and rural non-core counties. Large metro areas on average were still 23 percentage points more </w:t>
-      </w:r>
-      <w:r>
-        <w:t xml:space="preserve">Democratic than their state average, but the 0.73 percentage point shift did prove effective in some key counties, such as Miami-Dade in Florida. More noticeably, Trump continued to make gains in the rural non-core counties, seeing a 0.5 percentage point shift from 2016 in what were already the most Republican areas of the country. </w:t>
+      <w:proofErr w:type="gramStart"/>
+      <w:r>
+        <w:t>Also</w:t>
+      </w:r>
+      <w:proofErr w:type="gramEnd"/>
+      <w:r>
+        <w:t xml:space="preserve"> important to note is that Trump did make gains in large metro areas and rural non-core counties. Large metro areas on average were still 23 percentage points more </w:t>
+      </w:r>
+      <w:r>
+        <w:t xml:space="preserve">Democratic than their state average, but the 0.73 percentage point shift did prove effective in some key counties, such as Miami-Dade in Florida. More noticeably, Trump continued to make gains in the rural non-core counties, seeing a 0.5 percentage point shift from 2016 in what </w:t>
+      </w:r>
+      <w:proofErr w:type="gramStart"/>
+      <w:r>
+        <w:t>were already the most Republican areas of the country</w:t>
+      </w:r>
+      <w:proofErr w:type="gramEnd"/>
+      <w:r>
+        <w:t xml:space="preserve">. </w:t>
       </w:r>
     </w:p>
     <w:p/>
@@ -144,13 +165,452 @@
         <w:t xml:space="preserve">In analyzing the correlation between Clinton and Biden’s vote share reveals a strong correlation of </w:t>
       </w:r>
       <w:r>
-        <w:t>0.98. The data by metro area reveals that most of the non-metro areas to fall well under 50% Democratic vote share in both 2020 and 2016. Metro areas – large, medium, and small – trend towards Democrats, and see a substantive increase in areas where Clinton previously won between 50 and 75 percent of the vote. However, it is also noticeable that there are large metro areas that while still overwhelmingly Democratic, did see noticeable declines. Miami-Dade, for example, dropped nearly 10 percentage points, effectively costing Biden his chance at winning Florida. However, Miami-Dade tends to be the only large metro area in a battleground state. All of the counties encompassing New York City, and Los Angeles, California saw the next highest drop off</w:t>
+        <w:t xml:space="preserve">0.98. The data by metro area reveals that most of the non-metro areas to fall well under 50% Democratic vote share in both 2020 and 2016. Metro areas – large, medium, and small – trend towards Democrats, and see a substantive increase in areas where Clinton previously won between 50 and 75 percent of the vote. However, it is also noticeable that there are large metro areas that while still overwhelmingly Democratic, did see noticeable declines. Miami-Dade, for example, dropped nearly 10 percentage points, effectively costing Biden his chance at winning Florida. However, Miami-Dade tends to be the only large metro area in a battleground state. </w:t>
+      </w:r>
+      <w:proofErr w:type="gramStart"/>
+      <w:r>
+        <w:t>All of</w:t>
+      </w:r>
+      <w:proofErr w:type="gramEnd"/>
+      <w:r>
+        <w:t xml:space="preserve"> the counties encompassing New York City, and Los Angeles, California saw the next highest drop off</w:t>
       </w:r>
       <w:r>
         <w:t>s</w:t>
       </w:r>
       <w:r>
         <w:t xml:space="preserve"> from 2016.  </w:t>
+      </w:r>
+    </w:p>
+    <w:p/>
+    <w:p>
+      <w:r>
+        <w:t xml:space="preserve">Counties with declines in Dem vote share: </w:t>
+      </w:r>
+    </w:p>
+    <w:p>
+      <w:pPr>
+        <w:pStyle w:val="HTMLPreformatted"/>
+        <w:shd w:val="clear" w:color="auto" w:fill="FFFFFF"/>
+        <w:wordWrap w:val="0"/>
+        <w:spacing w:line="225" w:lineRule="atLeast"/>
+        <w:rPr>
+          <w:rFonts w:ascii="Lucida Console" w:hAnsi="Lucida Console"/>
+          <w:color w:val="000000"/>
+        </w:rPr>
+      </w:pPr>
+      <w:r>
+        <w:rPr>
+          <w:rFonts w:ascii="Lucida Console" w:hAnsi="Lucida Console"/>
+          <w:color w:val="000000"/>
+        </w:rPr>
+        <w:t>1 ALAMEDA      CA            -0.711</w:t>
+      </w:r>
+    </w:p>
+    <w:p>
+      <w:pPr>
+        <w:pStyle w:val="HTMLPreformatted"/>
+        <w:shd w:val="clear" w:color="auto" w:fill="FFFFFF"/>
+        <w:wordWrap w:val="0"/>
+        <w:spacing w:line="225" w:lineRule="atLeast"/>
+        <w:rPr>
+          <w:rFonts w:ascii="Lucida Console" w:hAnsi="Lucida Console"/>
+          <w:color w:val="000000"/>
+        </w:rPr>
+      </w:pPr>
+      <w:r>
+        <w:rPr>
+          <w:rFonts w:ascii="Lucida Console" w:hAnsi="Lucida Console"/>
+          <w:color w:val="000000"/>
+        </w:rPr>
+        <w:t xml:space="preserve"> 2 LOS </w:t>
+      </w:r>
+      <w:proofErr w:type="gramStart"/>
+      <w:r>
+        <w:rPr>
+          <w:rFonts w:ascii="Lucida Console" w:hAnsi="Lucida Console"/>
+          <w:color w:val="000000"/>
+        </w:rPr>
+        <w:t>ANGELES  CA</w:t>
+      </w:r>
+      <w:proofErr w:type="gramEnd"/>
+      <w:r>
+        <w:rPr>
+          <w:rFonts w:ascii="Lucida Console" w:hAnsi="Lucida Console"/>
+          <w:color w:val="000000"/>
+        </w:rPr>
+        <w:t xml:space="preserve">            -3.49 </w:t>
+      </w:r>
+    </w:p>
+    <w:p>
+      <w:pPr>
+        <w:pStyle w:val="HTMLPreformatted"/>
+        <w:shd w:val="clear" w:color="auto" w:fill="FFFFFF"/>
+        <w:wordWrap w:val="0"/>
+        <w:spacing w:line="225" w:lineRule="atLeast"/>
+        <w:rPr>
+          <w:rFonts w:ascii="Lucida Console" w:hAnsi="Lucida Console"/>
+          <w:color w:val="000000"/>
+        </w:rPr>
+      </w:pPr>
+      <w:r>
+        <w:rPr>
+          <w:rFonts w:ascii="Lucida Console" w:hAnsi="Lucida Console"/>
+          <w:color w:val="000000"/>
+        </w:rPr>
+        <w:t xml:space="preserve"> 3 SANTA </w:t>
+      </w:r>
+      <w:proofErr w:type="gramStart"/>
+      <w:r>
+        <w:rPr>
+          <w:rFonts w:ascii="Lucida Console" w:hAnsi="Lucida Console"/>
+          <w:color w:val="000000"/>
+        </w:rPr>
+        <w:t>CLARA  CA</w:t>
+      </w:r>
+      <w:proofErr w:type="gramEnd"/>
+      <w:r>
+        <w:rPr>
+          <w:rFonts w:ascii="Lucida Console" w:hAnsi="Lucida Console"/>
+          <w:color w:val="000000"/>
+        </w:rPr>
+        <w:t xml:space="preserve">            -1.25 </w:t>
+      </w:r>
+    </w:p>
+    <w:p>
+      <w:pPr>
+        <w:pStyle w:val="HTMLPreformatted"/>
+        <w:shd w:val="clear" w:color="auto" w:fill="FFFFFF"/>
+        <w:wordWrap w:val="0"/>
+        <w:spacing w:line="225" w:lineRule="atLeast"/>
+        <w:rPr>
+          <w:rFonts w:ascii="Lucida Console" w:hAnsi="Lucida Console"/>
+          <w:color w:val="000000"/>
+        </w:rPr>
+      </w:pPr>
+      <w:r>
+        <w:rPr>
+          <w:rFonts w:ascii="Lucida Console" w:hAnsi="Lucida Console"/>
+          <w:color w:val="000000"/>
+        </w:rPr>
+        <w:t xml:space="preserve"> 4 BROWARD      FL            -2.98 </w:t>
+      </w:r>
+    </w:p>
+    <w:p>
+      <w:pPr>
+        <w:pStyle w:val="HTMLPreformatted"/>
+        <w:shd w:val="clear" w:color="auto" w:fill="FFFFFF"/>
+        <w:wordWrap w:val="0"/>
+        <w:spacing w:line="225" w:lineRule="atLeast"/>
+        <w:rPr>
+          <w:rFonts w:ascii="Lucida Console" w:hAnsi="Lucida Console"/>
+          <w:color w:val="000000"/>
+        </w:rPr>
+      </w:pPr>
+      <w:r>
+        <w:rPr>
+          <w:rFonts w:ascii="Lucida Console" w:hAnsi="Lucida Console"/>
+          <w:color w:val="000000"/>
+        </w:rPr>
+        <w:t xml:space="preserve"> 5 HILLSBOROUGH FL            -0.105</w:t>
+      </w:r>
+    </w:p>
+    <w:p>
+      <w:pPr>
+        <w:pStyle w:val="HTMLPreformatted"/>
+        <w:shd w:val="clear" w:color="auto" w:fill="FFFFFF"/>
+        <w:wordWrap w:val="0"/>
+        <w:spacing w:line="225" w:lineRule="atLeast"/>
+        <w:rPr>
+          <w:rFonts w:ascii="Lucida Console" w:hAnsi="Lucida Console"/>
+          <w:color w:val="000000"/>
+        </w:rPr>
+      </w:pPr>
+      <w:r>
+        <w:rPr>
+          <w:rFonts w:ascii="Lucida Console" w:hAnsi="Lucida Console"/>
+          <w:color w:val="000000"/>
+        </w:rPr>
+        <w:t xml:space="preserve"> 6 MIAMI-DADE   FL           -11.5  </w:t>
+      </w:r>
+    </w:p>
+    <w:p>
+      <w:pPr>
+        <w:pStyle w:val="HTMLPreformatted"/>
+        <w:shd w:val="clear" w:color="auto" w:fill="FFFFFF"/>
+        <w:wordWrap w:val="0"/>
+        <w:spacing w:line="225" w:lineRule="atLeast"/>
+        <w:rPr>
+          <w:rFonts w:ascii="Lucida Console" w:hAnsi="Lucida Console"/>
+          <w:color w:val="000000"/>
+        </w:rPr>
+      </w:pPr>
+      <w:r>
+        <w:rPr>
+          <w:rFonts w:ascii="Lucida Console" w:hAnsi="Lucida Console"/>
+          <w:color w:val="000000"/>
+        </w:rPr>
+        <w:t xml:space="preserve"> 7 ORANGE       FL            -1.14 </w:t>
+      </w:r>
+    </w:p>
+    <w:p>
+      <w:pPr>
+        <w:pStyle w:val="HTMLPreformatted"/>
+        <w:shd w:val="clear" w:color="auto" w:fill="FFFFFF"/>
+        <w:wordWrap w:val="0"/>
+        <w:spacing w:line="225" w:lineRule="atLeast"/>
+        <w:rPr>
+          <w:rFonts w:ascii="Lucida Console" w:hAnsi="Lucida Console"/>
+          <w:color w:val="000000"/>
+        </w:rPr>
+      </w:pPr>
+      <w:r>
+        <w:rPr>
+          <w:rFonts w:ascii="Lucida Console" w:hAnsi="Lucida Console"/>
+          <w:color w:val="000000"/>
+        </w:rPr>
+        <w:t xml:space="preserve"> 8 PALM BEACH   FL            -1.54 </w:t>
+      </w:r>
+    </w:p>
+    <w:p>
+      <w:pPr>
+        <w:pStyle w:val="HTMLPreformatted"/>
+        <w:shd w:val="clear" w:color="auto" w:fill="FFFFFF"/>
+        <w:wordWrap w:val="0"/>
+        <w:spacing w:line="225" w:lineRule="atLeast"/>
+        <w:rPr>
+          <w:rFonts w:ascii="Lucida Console" w:hAnsi="Lucida Console"/>
+          <w:color w:val="000000"/>
+        </w:rPr>
+      </w:pPr>
+      <w:r>
+        <w:rPr>
+          <w:rFonts w:ascii="Lucida Console" w:hAnsi="Lucida Console"/>
+          <w:color w:val="000000"/>
+        </w:rPr>
+        <w:t xml:space="preserve"> 9 MONTGOMERY   MD            -0.983</w:t>
+      </w:r>
+    </w:p>
+    <w:p>
+      <w:pPr>
+        <w:pStyle w:val="HTMLPreformatted"/>
+        <w:shd w:val="clear" w:color="auto" w:fill="FFFFFF"/>
+        <w:wordWrap w:val="0"/>
+        <w:spacing w:line="225" w:lineRule="atLeast"/>
+        <w:rPr>
+          <w:rFonts w:ascii="Lucida Console" w:hAnsi="Lucida Console"/>
+          <w:color w:val="000000"/>
+        </w:rPr>
+      </w:pPr>
+      <w:r>
+        <w:rPr>
+          <w:rFonts w:ascii="Lucida Console" w:hAnsi="Lucida Console"/>
+          <w:color w:val="000000"/>
+        </w:rPr>
+        <w:t>10 WAYNE        MI            -0.436</w:t>
+      </w:r>
+    </w:p>
+    <w:p>
+      <w:pPr>
+        <w:pStyle w:val="HTMLPreformatted"/>
+        <w:shd w:val="clear" w:color="auto" w:fill="FFFFFF"/>
+        <w:wordWrap w:val="0"/>
+        <w:spacing w:line="225" w:lineRule="atLeast"/>
+        <w:rPr>
+          <w:rFonts w:ascii="Lucida Console" w:hAnsi="Lucida Console"/>
+          <w:color w:val="000000"/>
+        </w:rPr>
+      </w:pPr>
+      <w:r>
+        <w:rPr>
+          <w:rFonts w:ascii="Lucida Console" w:hAnsi="Lucida Console"/>
+          <w:color w:val="000000"/>
+        </w:rPr>
+        <w:t xml:space="preserve">11 CLARK        NV            -1.86 </w:t>
+      </w:r>
+    </w:p>
+    <w:p>
+      <w:pPr>
+        <w:pStyle w:val="HTMLPreformatted"/>
+        <w:shd w:val="clear" w:color="auto" w:fill="FFFFFF"/>
+        <w:wordWrap w:val="0"/>
+        <w:spacing w:line="225" w:lineRule="atLeast"/>
+        <w:rPr>
+          <w:rFonts w:ascii="Lucida Console" w:hAnsi="Lucida Console"/>
+          <w:color w:val="000000"/>
+        </w:rPr>
+      </w:pPr>
+      <w:r>
+        <w:rPr>
+          <w:rFonts w:ascii="Lucida Console" w:hAnsi="Lucida Console"/>
+          <w:color w:val="000000"/>
+        </w:rPr>
+        <w:t xml:space="preserve">12 BRONX        NY            -7.39 </w:t>
+      </w:r>
+    </w:p>
+    <w:p>
+      <w:pPr>
+        <w:pStyle w:val="HTMLPreformatted"/>
+        <w:shd w:val="clear" w:color="auto" w:fill="FFFFFF"/>
+        <w:wordWrap w:val="0"/>
+        <w:spacing w:line="225" w:lineRule="atLeast"/>
+        <w:rPr>
+          <w:rFonts w:ascii="Lucida Console" w:hAnsi="Lucida Console"/>
+          <w:color w:val="000000"/>
+        </w:rPr>
+      </w:pPr>
+      <w:r>
+        <w:rPr>
+          <w:rFonts w:ascii="Lucida Console" w:hAnsi="Lucida Console"/>
+          <w:color w:val="000000"/>
+        </w:rPr>
+        <w:lastRenderedPageBreak/>
+        <w:t xml:space="preserve">13 KINGS        NY            -7.32 </w:t>
+      </w:r>
+    </w:p>
+    <w:p>
+      <w:pPr>
+        <w:pStyle w:val="HTMLPreformatted"/>
+        <w:shd w:val="clear" w:color="auto" w:fill="FFFFFF"/>
+        <w:wordWrap w:val="0"/>
+        <w:spacing w:line="225" w:lineRule="atLeast"/>
+        <w:rPr>
+          <w:rFonts w:ascii="Lucida Console" w:hAnsi="Lucida Console"/>
+          <w:color w:val="000000"/>
+        </w:rPr>
+      </w:pPr>
+      <w:r>
+        <w:rPr>
+          <w:rFonts w:ascii="Lucida Console" w:hAnsi="Lucida Console"/>
+          <w:color w:val="000000"/>
+        </w:rPr>
+        <w:t xml:space="preserve">14 NASSAU       NY            -3.64 </w:t>
+      </w:r>
+    </w:p>
+    <w:p>
+      <w:pPr>
+        <w:pStyle w:val="HTMLPreformatted"/>
+        <w:shd w:val="clear" w:color="auto" w:fill="FFFFFF"/>
+        <w:wordWrap w:val="0"/>
+        <w:spacing w:line="225" w:lineRule="atLeast"/>
+        <w:rPr>
+          <w:rFonts w:ascii="Lucida Console" w:hAnsi="Lucida Console"/>
+          <w:color w:val="000000"/>
+        </w:rPr>
+      </w:pPr>
+      <w:r>
+        <w:rPr>
+          <w:rFonts w:ascii="Lucida Console" w:hAnsi="Lucida Console"/>
+          <w:color w:val="000000"/>
+        </w:rPr>
+        <w:t xml:space="preserve">15 NEW YORK     NY            -4.60 </w:t>
+      </w:r>
+    </w:p>
+    <w:p>
+      <w:pPr>
+        <w:pStyle w:val="HTMLPreformatted"/>
+        <w:shd w:val="clear" w:color="auto" w:fill="FFFFFF"/>
+        <w:wordWrap w:val="0"/>
+        <w:spacing w:line="225" w:lineRule="atLeast"/>
+        <w:rPr>
+          <w:rFonts w:ascii="Lucida Console" w:hAnsi="Lucida Console"/>
+          <w:color w:val="000000"/>
+        </w:rPr>
+      </w:pPr>
+      <w:r>
+        <w:rPr>
+          <w:rFonts w:ascii="Lucida Console" w:hAnsi="Lucida Console"/>
+          <w:color w:val="000000"/>
+        </w:rPr>
+        <w:t xml:space="preserve">16 SUFFOLK      NY            -2.79 </w:t>
+      </w:r>
+    </w:p>
+    <w:p>
+      <w:pPr>
+        <w:pStyle w:val="HTMLPreformatted"/>
+        <w:shd w:val="clear" w:color="auto" w:fill="FFFFFF"/>
+        <w:wordWrap w:val="0"/>
+        <w:spacing w:line="225" w:lineRule="atLeast"/>
+        <w:rPr>
+          <w:rFonts w:ascii="Lucida Console" w:hAnsi="Lucida Console"/>
+          <w:color w:val="000000"/>
+        </w:rPr>
+      </w:pPr>
+      <w:r>
+        <w:rPr>
+          <w:rFonts w:ascii="Lucida Console" w:hAnsi="Lucida Console"/>
+          <w:color w:val="000000"/>
+        </w:rPr>
+        <w:t xml:space="preserve">17 CUYAHOGA     OH            -1.03 </w:t>
+      </w:r>
+    </w:p>
+    <w:p>
+      <w:pPr>
+        <w:pStyle w:val="HTMLPreformatted"/>
+        <w:shd w:val="clear" w:color="auto" w:fill="FFFFFF"/>
+        <w:wordWrap w:val="0"/>
+        <w:spacing w:line="225" w:lineRule="atLeast"/>
+        <w:rPr>
+          <w:rFonts w:ascii="Lucida Console" w:hAnsi="Lucida Console"/>
+          <w:color w:val="000000"/>
+        </w:rPr>
+      </w:pPr>
+      <w:r>
+        <w:rPr>
+          <w:rFonts w:ascii="Lucida Console" w:hAnsi="Lucida Console"/>
+          <w:color w:val="000000"/>
+        </w:rPr>
+        <w:t xml:space="preserve">18 PHILADELPHIA PA            -2.77 </w:t>
+      </w:r>
+    </w:p>
+    <w:p/>
+    <w:p/>
+    <w:p>
+      <w:r>
+        <w:rPr>
+          <w:noProof/>
+        </w:rPr>
+        <w:drawing>
+          <wp:inline distT="0" distB="0" distL="0" distR="0" wp14:anchorId="44BA1DD2" wp14:editId="2629325B">
+            <wp:extent cx="5943600" cy="3962400"/>
+            <wp:effectExtent l="0" t="0" r="0" b="0"/>
+            <wp:docPr id="3" name="Picture 3" descr="Chart, waterfall chart&#10;&#10;Description automatically generated"/>
+            <wp:cNvGraphicFramePr>
+              <a:graphicFrameLocks xmlns:a="http://schemas.openxmlformats.org/drawingml/2006/main" noChangeAspect="1"/>
+            </wp:cNvGraphicFramePr>
+            <a:graphic xmlns:a="http://schemas.openxmlformats.org/drawingml/2006/main">
+              <a:graphicData uri="http://schemas.openxmlformats.org/drawingml/2006/picture">
+                <pic:pic xmlns:pic="http://schemas.openxmlformats.org/drawingml/2006/picture">
+                  <pic:nvPicPr>
+                    <pic:cNvPr id="3" name="Picture 3" descr="Chart, waterfall chart&#10;&#10;Description automatically generated"/>
+                    <pic:cNvPicPr/>
+                  </pic:nvPicPr>
+                  <pic:blipFill>
+                    <a:blip r:embed="rId6" cstate="print">
+                      <a:extLst>
+                        <a:ext uri="{28A0092B-C50C-407E-A947-70E740481C1C}">
+                          <a14:useLocalDpi xmlns:a14="http://schemas.microsoft.com/office/drawing/2010/main" val="0"/>
+                        </a:ext>
+                      </a:extLst>
+                    </a:blip>
+                    <a:stretch>
+                      <a:fillRect/>
+                    </a:stretch>
+                  </pic:blipFill>
+                  <pic:spPr>
+                    <a:xfrm>
+                      <a:off x="0" y="0"/>
+                      <a:ext cx="5943600" cy="3962400"/>
+                    </a:xfrm>
+                    <a:prstGeom prst="rect">
+                      <a:avLst/>
+                    </a:prstGeom>
+                  </pic:spPr>
+                </pic:pic>
+              </a:graphicData>
+            </a:graphic>
+          </wp:inline>
+        </w:drawing>
       </w:r>
     </w:p>
     <w:sectPr>
@@ -586,6 +1046,54 @@
     <w:semiHidden/>
     <w:unhideWhenUsed/>
   </w:style>
+  <w:style w:type="paragraph" w:styleId="HTMLPreformatted">
+    <w:name w:val="HTML Preformatted"/>
+    <w:basedOn w:val="Normal"/>
+    <w:link w:val="HTMLPreformattedChar"/>
+    <w:uiPriority w:val="99"/>
+    <w:semiHidden/>
+    <w:unhideWhenUsed/>
+    <w:rsid w:val="009F25EA"/>
+    <w:pPr>
+      <w:tabs>
+        <w:tab w:val="left" w:pos="916"/>
+        <w:tab w:val="left" w:pos="1832"/>
+        <w:tab w:val="left" w:pos="2748"/>
+        <w:tab w:val="left" w:pos="3664"/>
+        <w:tab w:val="left" w:pos="4580"/>
+        <w:tab w:val="left" w:pos="5496"/>
+        <w:tab w:val="left" w:pos="6412"/>
+        <w:tab w:val="left" w:pos="7328"/>
+        <w:tab w:val="left" w:pos="8244"/>
+        <w:tab w:val="left" w:pos="9160"/>
+        <w:tab w:val="left" w:pos="10076"/>
+        <w:tab w:val="left" w:pos="10992"/>
+        <w:tab w:val="left" w:pos="11908"/>
+        <w:tab w:val="left" w:pos="12824"/>
+        <w:tab w:val="left" w:pos="13740"/>
+        <w:tab w:val="left" w:pos="14656"/>
+      </w:tabs>
+      <w:spacing w:after="0" w:line="240" w:lineRule="auto"/>
+    </w:pPr>
+    <w:rPr>
+      <w:rFonts w:ascii="Courier New" w:eastAsia="Times New Roman" w:hAnsi="Courier New" w:cs="Courier New"/>
+      <w:sz w:val="20"/>
+      <w:szCs w:val="20"/>
+    </w:rPr>
+  </w:style>
+  <w:style w:type="character" w:customStyle="1" w:styleId="HTMLPreformattedChar">
+    <w:name w:val="HTML Preformatted Char"/>
+    <w:basedOn w:val="DefaultParagraphFont"/>
+    <w:link w:val="HTMLPreformatted"/>
+    <w:uiPriority w:val="99"/>
+    <w:semiHidden/>
+    <w:rsid w:val="009F25EA"/>
+    <w:rPr>
+      <w:rFonts w:ascii="Courier New" w:eastAsia="Times New Roman" w:hAnsi="Courier New" w:cs="Courier New"/>
+      <w:sz w:val="20"/>
+      <w:szCs w:val="20"/>
+    </w:rPr>
+  </w:style>
 </w:styles>
 </file>
 

</xml_diff>